<commit_message>
still working on hw5
</commit_message>
<xml_diff>
--- a/wireshark/hw5.docx
+++ b/wireshark/hw5.docx
@@ -68,6 +68,31 @@
       </w:pPr>
       <w:r>
         <w:rPr/>
+        <w:tab/>
+        <w:t>By extracting the information of each packet’s MAC address, there were 2 Manufacturers: Matsushi Avionics System Coroporation and Apple. And By extracting the information of HTTP packet’s, the companies such as Cloudflare,inc, Kakao Company, Time Warner Cable appeared. From the TCP packets, Facebook, Inc, Google, Inc, Hurricane Electric, inc, Amazon appeared.</w:t>
+      </w:r>
+    </w:p>
+    <w:p>
+      <w:pPr>
+        <w:pStyle w:val="Normal"/>
+        <w:rPr/>
+      </w:pPr>
+      <w:r>
+        <w:rPr/>
+        <w:t>Potential devices that were captured in this pcap file may be a laptop</w:t>
+      </w:r>
+      <w:r>
+        <w:rPr/>
+        <w:t>s or desktops.</w:t>
+      </w:r>
+    </w:p>
+    <w:p>
+      <w:pPr>
+        <w:pStyle w:val="Normal"/>
+        <w:rPr/>
+      </w:pPr>
+      <w:r>
+        <w:rPr/>
         <w:t>1.b)</w:t>
       </w:r>
     </w:p>
@@ -79,7 +104,11 @@
       <w:r>
         <w:rPr/>
         <w:tab/>
-        <w:t>TCP packets from a variety of sources such as 45.33.49.119, 103.246.57.52,  or 104.16.107.204 to 172.19.248.98 was sent from [Source GeoIP: Absecon, NJ, AS6939 Hurricane Electric, Inc., United States, 39.489899, -74.477303], [Source GeoIP: Jeju, 01, AS10158 KAKACO, Korea, Republic of, 33.509701, 126.521896], [Source GeoIP: San Francisco, CA, AS13335 CloudFlare, Inc., United States, 37.769699, -122.393303] and the destination geoIP is unknown.</w:t>
+        <w:t xml:space="preserve">TCP packets from a variety of sources such as 45.33.49.119, 103.246.57.52,  or 104.16.107.204 to 172.19.248.98 was sent from [Source GeoIP: Absecon, NJ, AS6939 Hurricane Electric, Inc., United States, 39.489899, -74.477303], [Source GeoIP: Jeju, 01, AS10158 KAKACO, Korea, Republic of, 33.509701, 126.521896], [Source GeoIP: San Francisco, CA, AS13335 CloudFlare, Inc., United States, 37.769699, -122.393303] and the destination geoIP is unknown. </w:t>
+      </w:r>
+      <w:r>
+        <w:rPr/>
+        <w:t>Also, by looking up some of the IP addresses, UB, Google, Akamai Technologies, Facebook, Skype, Microsoft, Daum, etc appeared.</w:t>
       </w:r>
     </w:p>
     <w:p>
@@ -105,40 +134,40 @@
       <w:tblPr>
         <w:tblW w:w="9975" w:type="dxa"/>
         <w:jc w:val="left"/>
-        <w:tblInd w:w="55" w:type="dxa"/>
+        <w:tblInd w:w="50" w:type="dxa"/>
         <w:tblBorders>
-          <w:top w:val="single" w:sz="2" w:space="0" w:color="000000"/>
-          <w:left w:val="single" w:sz="2" w:space="0" w:color="000000"/>
-          <w:bottom w:val="single" w:sz="2" w:space="0" w:color="000000"/>
-          <w:insideH w:val="single" w:sz="2" w:space="0" w:color="000000"/>
+          <w:top w:val="single" w:sz="2" w:space="0" w:color="000001"/>
+          <w:left w:val="single" w:sz="2" w:space="0" w:color="000001"/>
+          <w:bottom w:val="single" w:sz="2" w:space="0" w:color="000001"/>
+          <w:insideH w:val="single" w:sz="2" w:space="0" w:color="000001"/>
         </w:tblBorders>
         <w:tblCellMar>
           <w:top w:w="55" w:type="dxa"/>
-          <w:left w:w="54" w:type="dxa"/>
+          <w:left w:w="48" w:type="dxa"/>
           <w:bottom w:w="55" w:type="dxa"/>
           <w:right w:w="55" w:type="dxa"/>
         </w:tblCellMar>
       </w:tblPr>
       <w:tblGrid>
-        <w:gridCol w:w="1260"/>
-        <w:gridCol w:w="4680"/>
-        <w:gridCol w:w="2520"/>
-        <w:gridCol w:w="1515"/>
+        <w:gridCol w:w="1258"/>
+        <w:gridCol w:w="4682"/>
+        <w:gridCol w:w="2518"/>
+        <w:gridCol w:w="1516"/>
       </w:tblGrid>
       <w:tr>
         <w:trPr/>
         <w:tc>
           <w:tcPr>
-            <w:tcW w:w="1260" w:type="dxa"/>
-            <w:tcBorders>
-              <w:top w:val="single" w:sz="2" w:space="0" w:color="000000"/>
-              <w:left w:val="single" w:sz="2" w:space="0" w:color="000000"/>
-              <w:bottom w:val="single" w:sz="2" w:space="0" w:color="000000"/>
-              <w:insideH w:val="single" w:sz="2" w:space="0" w:color="000000"/>
-            </w:tcBorders>
-            <w:shd w:fill="auto" w:val="clear"/>
-            <w:tcMar>
-              <w:left w:w="54" w:type="dxa"/>
+            <w:tcW w:w="1258" w:type="dxa"/>
+            <w:tcBorders>
+              <w:top w:val="single" w:sz="2" w:space="0" w:color="000001"/>
+              <w:left w:val="single" w:sz="2" w:space="0" w:color="000001"/>
+              <w:bottom w:val="single" w:sz="2" w:space="0" w:color="000001"/>
+              <w:insideH w:val="single" w:sz="2" w:space="0" w:color="000001"/>
+            </w:tcBorders>
+            <w:shd w:fill="auto" w:val="clear"/>
+            <w:tcMar>
+              <w:left w:w="48" w:type="dxa"/>
             </w:tcMar>
           </w:tcPr>
           <w:p>
@@ -154,16 +183,16 @@
         </w:tc>
         <w:tc>
           <w:tcPr>
-            <w:tcW w:w="4680" w:type="dxa"/>
-            <w:tcBorders>
-              <w:top w:val="single" w:sz="2" w:space="0" w:color="000000"/>
-              <w:left w:val="single" w:sz="2" w:space="0" w:color="000000"/>
-              <w:bottom w:val="single" w:sz="2" w:space="0" w:color="000000"/>
-              <w:insideH w:val="single" w:sz="2" w:space="0" w:color="000000"/>
-            </w:tcBorders>
-            <w:shd w:fill="auto" w:val="clear"/>
-            <w:tcMar>
-              <w:left w:w="54" w:type="dxa"/>
+            <w:tcW w:w="4682" w:type="dxa"/>
+            <w:tcBorders>
+              <w:top w:val="single" w:sz="2" w:space="0" w:color="000001"/>
+              <w:left w:val="single" w:sz="2" w:space="0" w:color="000001"/>
+              <w:bottom w:val="single" w:sz="2" w:space="0" w:color="000001"/>
+              <w:insideH w:val="single" w:sz="2" w:space="0" w:color="000001"/>
+            </w:tcBorders>
+            <w:shd w:fill="auto" w:val="clear"/>
+            <w:tcMar>
+              <w:left w:w="48" w:type="dxa"/>
             </w:tcMar>
           </w:tcPr>
           <w:p>
@@ -179,16 +208,16 @@
         </w:tc>
         <w:tc>
           <w:tcPr>
-            <w:tcW w:w="2520" w:type="dxa"/>
-            <w:tcBorders>
-              <w:top w:val="single" w:sz="2" w:space="0" w:color="000000"/>
-              <w:left w:val="single" w:sz="2" w:space="0" w:color="000000"/>
-              <w:bottom w:val="single" w:sz="2" w:space="0" w:color="000000"/>
-              <w:insideH w:val="single" w:sz="2" w:space="0" w:color="000000"/>
-            </w:tcBorders>
-            <w:shd w:fill="auto" w:val="clear"/>
-            <w:tcMar>
-              <w:left w:w="54" w:type="dxa"/>
+            <w:tcW w:w="2518" w:type="dxa"/>
+            <w:tcBorders>
+              <w:top w:val="single" w:sz="2" w:space="0" w:color="000001"/>
+              <w:left w:val="single" w:sz="2" w:space="0" w:color="000001"/>
+              <w:bottom w:val="single" w:sz="2" w:space="0" w:color="000001"/>
+              <w:insideH w:val="single" w:sz="2" w:space="0" w:color="000001"/>
+            </w:tcBorders>
+            <w:shd w:fill="auto" w:val="clear"/>
+            <w:tcMar>
+              <w:left w:w="48" w:type="dxa"/>
             </w:tcMar>
           </w:tcPr>
           <w:p>
@@ -204,18 +233,18 @@
         </w:tc>
         <w:tc>
           <w:tcPr>
-            <w:tcW w:w="1515" w:type="dxa"/>
-            <w:tcBorders>
-              <w:top w:val="single" w:sz="2" w:space="0" w:color="000000"/>
-              <w:left w:val="single" w:sz="2" w:space="0" w:color="000000"/>
-              <w:bottom w:val="single" w:sz="2" w:space="0" w:color="000000"/>
-              <w:right w:val="single" w:sz="2" w:space="0" w:color="000000"/>
-              <w:insideH w:val="single" w:sz="2" w:space="0" w:color="000000"/>
-              <w:insideV w:val="single" w:sz="2" w:space="0" w:color="000000"/>
-            </w:tcBorders>
-            <w:shd w:fill="auto" w:val="clear"/>
-            <w:tcMar>
-              <w:left w:w="54" w:type="dxa"/>
+            <w:tcW w:w="1516" w:type="dxa"/>
+            <w:tcBorders>
+              <w:top w:val="single" w:sz="2" w:space="0" w:color="000001"/>
+              <w:left w:val="single" w:sz="2" w:space="0" w:color="000001"/>
+              <w:bottom w:val="single" w:sz="2" w:space="0" w:color="000001"/>
+              <w:right w:val="single" w:sz="2" w:space="0" w:color="000001"/>
+              <w:insideH w:val="single" w:sz="2" w:space="0" w:color="000001"/>
+              <w:insideV w:val="single" w:sz="2" w:space="0" w:color="000001"/>
+            </w:tcBorders>
+            <w:shd w:fill="auto" w:val="clear"/>
+            <w:tcMar>
+              <w:left w:w="48" w:type="dxa"/>
             </w:tcMar>
           </w:tcPr>
           <w:p>
@@ -234,15 +263,16 @@
         <w:trPr/>
         <w:tc>
           <w:tcPr>
-            <w:tcW w:w="1260" w:type="dxa"/>
-            <w:tcBorders>
-              <w:left w:val="single" w:sz="2" w:space="0" w:color="000000"/>
-              <w:bottom w:val="single" w:sz="2" w:space="0" w:color="000000"/>
-              <w:insideH w:val="single" w:sz="2" w:space="0" w:color="000000"/>
-            </w:tcBorders>
-            <w:shd w:fill="auto" w:val="clear"/>
-            <w:tcMar>
-              <w:left w:w="54" w:type="dxa"/>
+            <w:tcW w:w="1258" w:type="dxa"/>
+            <w:tcBorders>
+              <w:top w:val="single" w:sz="2" w:space="0" w:color="000001"/>
+              <w:left w:val="single" w:sz="2" w:space="0" w:color="000001"/>
+              <w:bottom w:val="single" w:sz="2" w:space="0" w:color="000001"/>
+              <w:insideH w:val="single" w:sz="2" w:space="0" w:color="000001"/>
+            </w:tcBorders>
+            <w:shd w:fill="auto" w:val="clear"/>
+            <w:tcMar>
+              <w:left w:w="48" w:type="dxa"/>
             </w:tcMar>
           </w:tcPr>
           <w:p>
@@ -258,38 +288,41 @@
         </w:tc>
         <w:tc>
           <w:tcPr>
-            <w:tcW w:w="4680" w:type="dxa"/>
-            <w:tcBorders>
-              <w:left w:val="single" w:sz="2" w:space="0" w:color="000000"/>
-              <w:bottom w:val="single" w:sz="2" w:space="0" w:color="000000"/>
-              <w:insideH w:val="single" w:sz="2" w:space="0" w:color="000000"/>
-            </w:tcBorders>
-            <w:shd w:fill="auto" w:val="clear"/>
-            <w:tcMar>
-              <w:left w:w="54" w:type="dxa"/>
-            </w:tcMar>
-          </w:tcPr>
-          <w:p>
-            <w:pPr>
-              <w:pStyle w:val="TableContents"/>
-              <w:rPr/>
-            </w:pPr>
-            <w:r>
-              <w:rPr/>
-            </w:r>
-          </w:p>
-        </w:tc>
-        <w:tc>
-          <w:tcPr>
-            <w:tcW w:w="2520" w:type="dxa"/>
-            <w:tcBorders>
-              <w:left w:val="single" w:sz="2" w:space="0" w:color="000000"/>
-              <w:bottom w:val="single" w:sz="2" w:space="0" w:color="000000"/>
-              <w:insideH w:val="single" w:sz="2" w:space="0" w:color="000000"/>
-            </w:tcBorders>
-            <w:shd w:fill="auto" w:val="clear"/>
-            <w:tcMar>
-              <w:left w:w="54" w:type="dxa"/>
+            <w:tcW w:w="4682" w:type="dxa"/>
+            <w:tcBorders>
+              <w:top w:val="single" w:sz="2" w:space="0" w:color="000001"/>
+              <w:left w:val="single" w:sz="2" w:space="0" w:color="000001"/>
+              <w:bottom w:val="single" w:sz="2" w:space="0" w:color="000001"/>
+              <w:insideH w:val="single" w:sz="2" w:space="0" w:color="000001"/>
+            </w:tcBorders>
+            <w:shd w:fill="auto" w:val="clear"/>
+            <w:tcMar>
+              <w:left w:w="48" w:type="dxa"/>
+            </w:tcMar>
+          </w:tcPr>
+          <w:p>
+            <w:pPr>
+              <w:pStyle w:val="TableContents"/>
+              <w:rPr/>
+            </w:pPr>
+            <w:r>
+              <w:rPr/>
+              <w:t>ACK,PSH,RST,FIN,SYN</w:t>
+            </w:r>
+          </w:p>
+        </w:tc>
+        <w:tc>
+          <w:tcPr>
+            <w:tcW w:w="2518" w:type="dxa"/>
+            <w:tcBorders>
+              <w:top w:val="single" w:sz="2" w:space="0" w:color="000001"/>
+              <w:left w:val="single" w:sz="2" w:space="0" w:color="000001"/>
+              <w:bottom w:val="single" w:sz="2" w:space="0" w:color="000001"/>
+              <w:insideH w:val="single" w:sz="2" w:space="0" w:color="000001"/>
+            </w:tcBorders>
+            <w:shd w:fill="auto" w:val="clear"/>
+            <w:tcMar>
+              <w:left w:w="48" w:type="dxa"/>
             </w:tcMar>
           </w:tcPr>
           <w:p>
@@ -305,17 +338,18 @@
         </w:tc>
         <w:tc>
           <w:tcPr>
-            <w:tcW w:w="1515" w:type="dxa"/>
-            <w:tcBorders>
-              <w:left w:val="single" w:sz="2" w:space="0" w:color="000000"/>
-              <w:bottom w:val="single" w:sz="2" w:space="0" w:color="000000"/>
-              <w:right w:val="single" w:sz="2" w:space="0" w:color="000000"/>
-              <w:insideH w:val="single" w:sz="2" w:space="0" w:color="000000"/>
-              <w:insideV w:val="single" w:sz="2" w:space="0" w:color="000000"/>
-            </w:tcBorders>
-            <w:shd w:fill="auto" w:val="clear"/>
-            <w:tcMar>
-              <w:left w:w="54" w:type="dxa"/>
+            <w:tcW w:w="1516" w:type="dxa"/>
+            <w:tcBorders>
+              <w:top w:val="single" w:sz="2" w:space="0" w:color="000001"/>
+              <w:left w:val="single" w:sz="2" w:space="0" w:color="000001"/>
+              <w:bottom w:val="single" w:sz="2" w:space="0" w:color="000001"/>
+              <w:right w:val="single" w:sz="2" w:space="0" w:color="000001"/>
+              <w:insideH w:val="single" w:sz="2" w:space="0" w:color="000001"/>
+              <w:insideV w:val="single" w:sz="2" w:space="0" w:color="000001"/>
+            </w:tcBorders>
+            <w:shd w:fill="auto" w:val="clear"/>
+            <w:tcMar>
+              <w:left w:w="48" w:type="dxa"/>
             </w:tcMar>
           </w:tcPr>
           <w:p>
@@ -333,15 +367,16 @@
         <w:trPr/>
         <w:tc>
           <w:tcPr>
-            <w:tcW w:w="1260" w:type="dxa"/>
-            <w:tcBorders>
-              <w:left w:val="single" w:sz="2" w:space="0" w:color="000000"/>
-              <w:bottom w:val="single" w:sz="2" w:space="0" w:color="000000"/>
-              <w:insideH w:val="single" w:sz="2" w:space="0" w:color="000000"/>
-            </w:tcBorders>
-            <w:shd w:fill="auto" w:val="clear"/>
-            <w:tcMar>
-              <w:left w:w="54" w:type="dxa"/>
+            <w:tcW w:w="1258" w:type="dxa"/>
+            <w:tcBorders>
+              <w:top w:val="single" w:sz="2" w:space="0" w:color="000001"/>
+              <w:left w:val="single" w:sz="2" w:space="0" w:color="000001"/>
+              <w:bottom w:val="single" w:sz="2" w:space="0" w:color="000001"/>
+              <w:insideH w:val="single" w:sz="2" w:space="0" w:color="000001"/>
+            </w:tcBorders>
+            <w:shd w:fill="auto" w:val="clear"/>
+            <w:tcMar>
+              <w:left w:w="48" w:type="dxa"/>
             </w:tcMar>
           </w:tcPr>
           <w:p>
@@ -357,38 +392,41 @@
         </w:tc>
         <w:tc>
           <w:tcPr>
-            <w:tcW w:w="4680" w:type="dxa"/>
-            <w:tcBorders>
-              <w:left w:val="single" w:sz="2" w:space="0" w:color="000000"/>
-              <w:bottom w:val="single" w:sz="2" w:space="0" w:color="000000"/>
-              <w:insideH w:val="single" w:sz="2" w:space="0" w:color="000000"/>
-            </w:tcBorders>
-            <w:shd w:fill="auto" w:val="clear"/>
-            <w:tcMar>
-              <w:left w:w="54" w:type="dxa"/>
-            </w:tcMar>
-          </w:tcPr>
-          <w:p>
-            <w:pPr>
-              <w:pStyle w:val="TableContents"/>
-              <w:rPr/>
-            </w:pPr>
-            <w:r>
-              <w:rPr/>
-            </w:r>
-          </w:p>
-        </w:tc>
-        <w:tc>
-          <w:tcPr>
-            <w:tcW w:w="2520" w:type="dxa"/>
-            <w:tcBorders>
-              <w:left w:val="single" w:sz="2" w:space="0" w:color="000000"/>
-              <w:bottom w:val="single" w:sz="2" w:space="0" w:color="000000"/>
-              <w:insideH w:val="single" w:sz="2" w:space="0" w:color="000000"/>
-            </w:tcBorders>
-            <w:shd w:fill="auto" w:val="clear"/>
-            <w:tcMar>
-              <w:left w:w="54" w:type="dxa"/>
+            <w:tcW w:w="4682" w:type="dxa"/>
+            <w:tcBorders>
+              <w:top w:val="single" w:sz="2" w:space="0" w:color="000001"/>
+              <w:left w:val="single" w:sz="2" w:space="0" w:color="000001"/>
+              <w:bottom w:val="single" w:sz="2" w:space="0" w:color="000001"/>
+              <w:insideH w:val="single" w:sz="2" w:space="0" w:color="000001"/>
+            </w:tcBorders>
+            <w:shd w:fill="auto" w:val="clear"/>
+            <w:tcMar>
+              <w:left w:w="48" w:type="dxa"/>
+            </w:tcMar>
+          </w:tcPr>
+          <w:p>
+            <w:pPr>
+              <w:pStyle w:val="TableContents"/>
+              <w:rPr/>
+            </w:pPr>
+            <w:r>
+              <w:rPr/>
+              <w:t>ARP</w:t>
+            </w:r>
+          </w:p>
+        </w:tc>
+        <w:tc>
+          <w:tcPr>
+            <w:tcW w:w="2518" w:type="dxa"/>
+            <w:tcBorders>
+              <w:top w:val="single" w:sz="2" w:space="0" w:color="000001"/>
+              <w:left w:val="single" w:sz="2" w:space="0" w:color="000001"/>
+              <w:bottom w:val="single" w:sz="2" w:space="0" w:color="000001"/>
+              <w:insideH w:val="single" w:sz="2" w:space="0" w:color="000001"/>
+            </w:tcBorders>
+            <w:shd w:fill="auto" w:val="clear"/>
+            <w:tcMar>
+              <w:left w:w="48" w:type="dxa"/>
             </w:tcMar>
           </w:tcPr>
           <w:p>
@@ -404,17 +442,18 @@
         </w:tc>
         <w:tc>
           <w:tcPr>
-            <w:tcW w:w="1515" w:type="dxa"/>
-            <w:tcBorders>
-              <w:left w:val="single" w:sz="2" w:space="0" w:color="000000"/>
-              <w:bottom w:val="single" w:sz="2" w:space="0" w:color="000000"/>
-              <w:right w:val="single" w:sz="2" w:space="0" w:color="000000"/>
-              <w:insideH w:val="single" w:sz="2" w:space="0" w:color="000000"/>
-              <w:insideV w:val="single" w:sz="2" w:space="0" w:color="000000"/>
-            </w:tcBorders>
-            <w:shd w:fill="auto" w:val="clear"/>
-            <w:tcMar>
-              <w:left w:w="54" w:type="dxa"/>
+            <w:tcW w:w="1516" w:type="dxa"/>
+            <w:tcBorders>
+              <w:top w:val="single" w:sz="2" w:space="0" w:color="000001"/>
+              <w:left w:val="single" w:sz="2" w:space="0" w:color="000001"/>
+              <w:bottom w:val="single" w:sz="2" w:space="0" w:color="000001"/>
+              <w:right w:val="single" w:sz="2" w:space="0" w:color="000001"/>
+              <w:insideH w:val="single" w:sz="2" w:space="0" w:color="000001"/>
+              <w:insideV w:val="single" w:sz="2" w:space="0" w:color="000001"/>
+            </w:tcBorders>
+            <w:shd w:fill="auto" w:val="clear"/>
+            <w:tcMar>
+              <w:left w:w="48" w:type="dxa"/>
             </w:tcMar>
           </w:tcPr>
           <w:p>
@@ -432,15 +471,16 @@
         <w:trPr/>
         <w:tc>
           <w:tcPr>
-            <w:tcW w:w="1260" w:type="dxa"/>
-            <w:tcBorders>
-              <w:left w:val="single" w:sz="2" w:space="0" w:color="000000"/>
-              <w:bottom w:val="single" w:sz="2" w:space="0" w:color="000000"/>
-              <w:insideH w:val="single" w:sz="2" w:space="0" w:color="000000"/>
-            </w:tcBorders>
-            <w:shd w:fill="auto" w:val="clear"/>
-            <w:tcMar>
-              <w:left w:w="54" w:type="dxa"/>
+            <w:tcW w:w="1258" w:type="dxa"/>
+            <w:tcBorders>
+              <w:top w:val="single" w:sz="2" w:space="0" w:color="000001"/>
+              <w:left w:val="single" w:sz="2" w:space="0" w:color="000001"/>
+              <w:bottom w:val="single" w:sz="2" w:space="0" w:color="000001"/>
+              <w:insideH w:val="single" w:sz="2" w:space="0" w:color="000001"/>
+            </w:tcBorders>
+            <w:shd w:fill="auto" w:val="clear"/>
+            <w:tcMar>
+              <w:left w:w="48" w:type="dxa"/>
             </w:tcMar>
           </w:tcPr>
           <w:p>
@@ -456,38 +496,41 @@
         </w:tc>
         <w:tc>
           <w:tcPr>
-            <w:tcW w:w="4680" w:type="dxa"/>
-            <w:tcBorders>
-              <w:left w:val="single" w:sz="2" w:space="0" w:color="000000"/>
-              <w:bottom w:val="single" w:sz="2" w:space="0" w:color="000000"/>
-              <w:insideH w:val="single" w:sz="2" w:space="0" w:color="000000"/>
-            </w:tcBorders>
-            <w:shd w:fill="auto" w:val="clear"/>
-            <w:tcMar>
-              <w:left w:w="54" w:type="dxa"/>
-            </w:tcMar>
-          </w:tcPr>
-          <w:p>
-            <w:pPr>
-              <w:pStyle w:val="TableContents"/>
-              <w:rPr/>
-            </w:pPr>
-            <w:r>
-              <w:rPr/>
-            </w:r>
-          </w:p>
-        </w:tc>
-        <w:tc>
-          <w:tcPr>
-            <w:tcW w:w="2520" w:type="dxa"/>
-            <w:tcBorders>
-              <w:left w:val="single" w:sz="2" w:space="0" w:color="000000"/>
-              <w:bottom w:val="single" w:sz="2" w:space="0" w:color="000000"/>
-              <w:insideH w:val="single" w:sz="2" w:space="0" w:color="000000"/>
-            </w:tcBorders>
-            <w:shd w:fill="auto" w:val="clear"/>
-            <w:tcMar>
-              <w:left w:w="54" w:type="dxa"/>
+            <w:tcW w:w="4682" w:type="dxa"/>
+            <w:tcBorders>
+              <w:top w:val="single" w:sz="2" w:space="0" w:color="000001"/>
+              <w:left w:val="single" w:sz="2" w:space="0" w:color="000001"/>
+              <w:bottom w:val="single" w:sz="2" w:space="0" w:color="000001"/>
+              <w:insideH w:val="single" w:sz="2" w:space="0" w:color="000001"/>
+            </w:tcBorders>
+            <w:shd w:fill="auto" w:val="clear"/>
+            <w:tcMar>
+              <w:left w:w="48" w:type="dxa"/>
+            </w:tcMar>
+          </w:tcPr>
+          <w:p>
+            <w:pPr>
+              <w:pStyle w:val="TableContents"/>
+              <w:rPr/>
+            </w:pPr>
+            <w:r>
+              <w:rPr/>
+              <w:t>PSH,ACK,</w:t>
+            </w:r>
+          </w:p>
+        </w:tc>
+        <w:tc>
+          <w:tcPr>
+            <w:tcW w:w="2518" w:type="dxa"/>
+            <w:tcBorders>
+              <w:top w:val="single" w:sz="2" w:space="0" w:color="000001"/>
+              <w:left w:val="single" w:sz="2" w:space="0" w:color="000001"/>
+              <w:bottom w:val="single" w:sz="2" w:space="0" w:color="000001"/>
+              <w:insideH w:val="single" w:sz="2" w:space="0" w:color="000001"/>
+            </w:tcBorders>
+            <w:shd w:fill="auto" w:val="clear"/>
+            <w:tcMar>
+              <w:left w:w="48" w:type="dxa"/>
             </w:tcMar>
           </w:tcPr>
           <w:p>
@@ -503,17 +546,18 @@
         </w:tc>
         <w:tc>
           <w:tcPr>
-            <w:tcW w:w="1515" w:type="dxa"/>
-            <w:tcBorders>
-              <w:left w:val="single" w:sz="2" w:space="0" w:color="000000"/>
-              <w:bottom w:val="single" w:sz="2" w:space="0" w:color="000000"/>
-              <w:right w:val="single" w:sz="2" w:space="0" w:color="000000"/>
-              <w:insideH w:val="single" w:sz="2" w:space="0" w:color="000000"/>
-              <w:insideV w:val="single" w:sz="2" w:space="0" w:color="000000"/>
-            </w:tcBorders>
-            <w:shd w:fill="auto" w:val="clear"/>
-            <w:tcMar>
-              <w:left w:w="54" w:type="dxa"/>
+            <w:tcW w:w="1516" w:type="dxa"/>
+            <w:tcBorders>
+              <w:top w:val="single" w:sz="2" w:space="0" w:color="000001"/>
+              <w:left w:val="single" w:sz="2" w:space="0" w:color="000001"/>
+              <w:bottom w:val="single" w:sz="2" w:space="0" w:color="000001"/>
+              <w:right w:val="single" w:sz="2" w:space="0" w:color="000001"/>
+              <w:insideH w:val="single" w:sz="2" w:space="0" w:color="000001"/>
+              <w:insideV w:val="single" w:sz="2" w:space="0" w:color="000001"/>
+            </w:tcBorders>
+            <w:shd w:fill="auto" w:val="clear"/>
+            <w:tcMar>
+              <w:left w:w="48" w:type="dxa"/>
             </w:tcMar>
           </w:tcPr>
           <w:p>
@@ -531,15 +575,16 @@
         <w:trPr/>
         <w:tc>
           <w:tcPr>
-            <w:tcW w:w="1260" w:type="dxa"/>
-            <w:tcBorders>
-              <w:left w:val="single" w:sz="2" w:space="0" w:color="000000"/>
-              <w:bottom w:val="single" w:sz="2" w:space="0" w:color="000000"/>
-              <w:insideH w:val="single" w:sz="2" w:space="0" w:color="000000"/>
-            </w:tcBorders>
-            <w:shd w:fill="auto" w:val="clear"/>
-            <w:tcMar>
-              <w:left w:w="54" w:type="dxa"/>
+            <w:tcW w:w="1258" w:type="dxa"/>
+            <w:tcBorders>
+              <w:top w:val="single" w:sz="2" w:space="0" w:color="000001"/>
+              <w:left w:val="single" w:sz="2" w:space="0" w:color="000001"/>
+              <w:bottom w:val="single" w:sz="2" w:space="0" w:color="000001"/>
+              <w:insideH w:val="single" w:sz="2" w:space="0" w:color="000001"/>
+            </w:tcBorders>
+            <w:shd w:fill="auto" w:val="clear"/>
+            <w:tcMar>
+              <w:left w:w="48" w:type="dxa"/>
             </w:tcMar>
           </w:tcPr>
           <w:p>
@@ -555,38 +600,41 @@
         </w:tc>
         <w:tc>
           <w:tcPr>
-            <w:tcW w:w="4680" w:type="dxa"/>
-            <w:tcBorders>
-              <w:left w:val="single" w:sz="2" w:space="0" w:color="000000"/>
-              <w:bottom w:val="single" w:sz="2" w:space="0" w:color="000000"/>
-              <w:insideH w:val="single" w:sz="2" w:space="0" w:color="000000"/>
-            </w:tcBorders>
-            <w:shd w:fill="auto" w:val="clear"/>
-            <w:tcMar>
-              <w:left w:w="54" w:type="dxa"/>
-            </w:tcMar>
-          </w:tcPr>
-          <w:p>
-            <w:pPr>
-              <w:pStyle w:val="TableContents"/>
-              <w:rPr/>
-            </w:pPr>
-            <w:r>
-              <w:rPr/>
-            </w:r>
-          </w:p>
-        </w:tc>
-        <w:tc>
-          <w:tcPr>
-            <w:tcW w:w="2520" w:type="dxa"/>
-            <w:tcBorders>
-              <w:left w:val="single" w:sz="2" w:space="0" w:color="000000"/>
-              <w:bottom w:val="single" w:sz="2" w:space="0" w:color="000000"/>
-              <w:insideH w:val="single" w:sz="2" w:space="0" w:color="000000"/>
-            </w:tcBorders>
-            <w:shd w:fill="auto" w:val="clear"/>
-            <w:tcMar>
-              <w:left w:w="54" w:type="dxa"/>
+            <w:tcW w:w="4682" w:type="dxa"/>
+            <w:tcBorders>
+              <w:top w:val="single" w:sz="2" w:space="0" w:color="000001"/>
+              <w:left w:val="single" w:sz="2" w:space="0" w:color="000001"/>
+              <w:bottom w:val="single" w:sz="2" w:space="0" w:color="000001"/>
+              <w:insideH w:val="single" w:sz="2" w:space="0" w:color="000001"/>
+            </w:tcBorders>
+            <w:shd w:fill="auto" w:val="clear"/>
+            <w:tcMar>
+              <w:left w:w="48" w:type="dxa"/>
+            </w:tcMar>
+          </w:tcPr>
+          <w:p>
+            <w:pPr>
+              <w:pStyle w:val="TableContents"/>
+              <w:rPr/>
+            </w:pPr>
+            <w:r>
+              <w:rPr/>
+              <w:t>Type NS, A PTR</w:t>
+            </w:r>
+          </w:p>
+        </w:tc>
+        <w:tc>
+          <w:tcPr>
+            <w:tcW w:w="2518" w:type="dxa"/>
+            <w:tcBorders>
+              <w:top w:val="single" w:sz="2" w:space="0" w:color="000001"/>
+              <w:left w:val="single" w:sz="2" w:space="0" w:color="000001"/>
+              <w:bottom w:val="single" w:sz="2" w:space="0" w:color="000001"/>
+              <w:insideH w:val="single" w:sz="2" w:space="0" w:color="000001"/>
+            </w:tcBorders>
+            <w:shd w:fill="auto" w:val="clear"/>
+            <w:tcMar>
+              <w:left w:w="48" w:type="dxa"/>
             </w:tcMar>
           </w:tcPr>
           <w:p>
@@ -602,17 +650,18 @@
         </w:tc>
         <w:tc>
           <w:tcPr>
-            <w:tcW w:w="1515" w:type="dxa"/>
-            <w:tcBorders>
-              <w:left w:val="single" w:sz="2" w:space="0" w:color="000000"/>
-              <w:bottom w:val="single" w:sz="2" w:space="0" w:color="000000"/>
-              <w:right w:val="single" w:sz="2" w:space="0" w:color="000000"/>
-              <w:insideH w:val="single" w:sz="2" w:space="0" w:color="000000"/>
-              <w:insideV w:val="single" w:sz="2" w:space="0" w:color="000000"/>
-            </w:tcBorders>
-            <w:shd w:fill="auto" w:val="clear"/>
-            <w:tcMar>
-              <w:left w:w="54" w:type="dxa"/>
+            <w:tcW w:w="1516" w:type="dxa"/>
+            <w:tcBorders>
+              <w:top w:val="single" w:sz="2" w:space="0" w:color="000001"/>
+              <w:left w:val="single" w:sz="2" w:space="0" w:color="000001"/>
+              <w:bottom w:val="single" w:sz="2" w:space="0" w:color="000001"/>
+              <w:right w:val="single" w:sz="2" w:space="0" w:color="000001"/>
+              <w:insideH w:val="single" w:sz="2" w:space="0" w:color="000001"/>
+              <w:insideV w:val="single" w:sz="2" w:space="0" w:color="000001"/>
+            </w:tcBorders>
+            <w:shd w:fill="auto" w:val="clear"/>
+            <w:tcMar>
+              <w:left w:w="48" w:type="dxa"/>
             </w:tcMar>
           </w:tcPr>
           <w:p>
@@ -630,15 +679,16 @@
         <w:trPr/>
         <w:tc>
           <w:tcPr>
-            <w:tcW w:w="1260" w:type="dxa"/>
-            <w:tcBorders>
-              <w:left w:val="single" w:sz="2" w:space="0" w:color="000000"/>
-              <w:bottom w:val="single" w:sz="2" w:space="0" w:color="000000"/>
-              <w:insideH w:val="single" w:sz="2" w:space="0" w:color="000000"/>
-            </w:tcBorders>
-            <w:shd w:fill="auto" w:val="clear"/>
-            <w:tcMar>
-              <w:left w:w="54" w:type="dxa"/>
+            <w:tcW w:w="1258" w:type="dxa"/>
+            <w:tcBorders>
+              <w:top w:val="single" w:sz="2" w:space="0" w:color="000001"/>
+              <w:left w:val="single" w:sz="2" w:space="0" w:color="000001"/>
+              <w:bottom w:val="single" w:sz="2" w:space="0" w:color="000001"/>
+              <w:insideH w:val="single" w:sz="2" w:space="0" w:color="000001"/>
+            </w:tcBorders>
+            <w:shd w:fill="auto" w:val="clear"/>
+            <w:tcMar>
+              <w:left w:w="48" w:type="dxa"/>
             </w:tcMar>
           </w:tcPr>
           <w:p>
@@ -654,38 +704,41 @@
         </w:tc>
         <w:tc>
           <w:tcPr>
-            <w:tcW w:w="4680" w:type="dxa"/>
-            <w:tcBorders>
-              <w:left w:val="single" w:sz="2" w:space="0" w:color="000000"/>
-              <w:bottom w:val="single" w:sz="2" w:space="0" w:color="000000"/>
-              <w:insideH w:val="single" w:sz="2" w:space="0" w:color="000000"/>
-            </w:tcBorders>
-            <w:shd w:fill="auto" w:val="clear"/>
-            <w:tcMar>
-              <w:left w:w="54" w:type="dxa"/>
-            </w:tcMar>
-          </w:tcPr>
-          <w:p>
-            <w:pPr>
-              <w:pStyle w:val="TableContents"/>
-              <w:rPr/>
-            </w:pPr>
-            <w:r>
-              <w:rPr/>
-            </w:r>
-          </w:p>
-        </w:tc>
-        <w:tc>
-          <w:tcPr>
-            <w:tcW w:w="2520" w:type="dxa"/>
-            <w:tcBorders>
-              <w:left w:val="single" w:sz="2" w:space="0" w:color="000000"/>
-              <w:bottom w:val="single" w:sz="2" w:space="0" w:color="000000"/>
-              <w:insideH w:val="single" w:sz="2" w:space="0" w:color="000000"/>
-            </w:tcBorders>
-            <w:shd w:fill="auto" w:val="clear"/>
-            <w:tcMar>
-              <w:left w:w="54" w:type="dxa"/>
+            <w:tcW w:w="4682" w:type="dxa"/>
+            <w:tcBorders>
+              <w:top w:val="single" w:sz="2" w:space="0" w:color="000001"/>
+              <w:left w:val="single" w:sz="2" w:space="0" w:color="000001"/>
+              <w:bottom w:val="single" w:sz="2" w:space="0" w:color="000001"/>
+              <w:insideH w:val="single" w:sz="2" w:space="0" w:color="000001"/>
+            </w:tcBorders>
+            <w:shd w:fill="auto" w:val="clear"/>
+            <w:tcMar>
+              <w:left w:w="48" w:type="dxa"/>
+            </w:tcMar>
+          </w:tcPr>
+          <w:p>
+            <w:pPr>
+              <w:pStyle w:val="TableContents"/>
+              <w:rPr/>
+            </w:pPr>
+            <w:r>
+              <w:rPr/>
+              <w:t>Ping request,3(destination unreachable)</w:t>
+            </w:r>
+          </w:p>
+        </w:tc>
+        <w:tc>
+          <w:tcPr>
+            <w:tcW w:w="2518" w:type="dxa"/>
+            <w:tcBorders>
+              <w:top w:val="single" w:sz="2" w:space="0" w:color="000001"/>
+              <w:left w:val="single" w:sz="2" w:space="0" w:color="000001"/>
+              <w:bottom w:val="single" w:sz="2" w:space="0" w:color="000001"/>
+              <w:insideH w:val="single" w:sz="2" w:space="0" w:color="000001"/>
+            </w:tcBorders>
+            <w:shd w:fill="auto" w:val="clear"/>
+            <w:tcMar>
+              <w:left w:w="48" w:type="dxa"/>
             </w:tcMar>
           </w:tcPr>
           <w:p>
@@ -701,17 +754,18 @@
         </w:tc>
         <w:tc>
           <w:tcPr>
-            <w:tcW w:w="1515" w:type="dxa"/>
-            <w:tcBorders>
-              <w:left w:val="single" w:sz="2" w:space="0" w:color="000000"/>
-              <w:bottom w:val="single" w:sz="2" w:space="0" w:color="000000"/>
-              <w:right w:val="single" w:sz="2" w:space="0" w:color="000000"/>
-              <w:insideH w:val="single" w:sz="2" w:space="0" w:color="000000"/>
-              <w:insideV w:val="single" w:sz="2" w:space="0" w:color="000000"/>
-            </w:tcBorders>
-            <w:shd w:fill="auto" w:val="clear"/>
-            <w:tcMar>
-              <w:left w:w="54" w:type="dxa"/>
+            <w:tcW w:w="1516" w:type="dxa"/>
+            <w:tcBorders>
+              <w:top w:val="single" w:sz="2" w:space="0" w:color="000001"/>
+              <w:left w:val="single" w:sz="2" w:space="0" w:color="000001"/>
+              <w:bottom w:val="single" w:sz="2" w:space="0" w:color="000001"/>
+              <w:right w:val="single" w:sz="2" w:space="0" w:color="000001"/>
+              <w:insideH w:val="single" w:sz="2" w:space="0" w:color="000001"/>
+              <w:insideV w:val="single" w:sz="2" w:space="0" w:color="000001"/>
+            </w:tcBorders>
+            <w:shd w:fill="auto" w:val="clear"/>
+            <w:tcMar>
+              <w:left w:w="48" w:type="dxa"/>
             </w:tcMar>
           </w:tcPr>
           <w:p>
@@ -896,6 +950,10 @@
         <w:tab/>
         <w:t>TCP:</w:t>
       </w:r>
+      <w:r>
+        <w:rPr/>
+        <w:t>Source/Destination port, Sequence number, Acknowledgement number, checksum, payload, etc.</w:t>
+      </w:r>
     </w:p>
     <w:p>
       <w:pPr>
@@ -905,18 +963,11 @@
       <w:r>
         <w:rPr/>
         <w:tab/>
-        <w:t>IP:</w:t>
-      </w:r>
-    </w:p>
-    <w:p>
-      <w:pPr>
-        <w:pStyle w:val="Normal"/>
-        <w:rPr/>
-      </w:pPr>
-      <w:r>
-        <w:rPr/>
-        <w:tab/>
-        <w:t>UDP:</w:t>
+        <w:t xml:space="preserve">IP: </w:t>
+      </w:r>
+      <w:r>
+        <w:rPr/>
+        <w:t>Source/Destination Address, Packet length, Time to live, IP protocol version, Transport layer protocol, and fragmentation info.</w:t>
       </w:r>
     </w:p>
     <w:p>
@@ -964,6 +1015,7 @@
       <w:pgNumType w:fmt="decimal"/>
       <w:formProt w:val="false"/>
       <w:textDirection w:val="lrTb"/>
+      <w:docGrid w:type="default" w:linePitch="240" w:charSpace="4294961151"/>
     </w:sectPr>
   </w:body>
 </w:document>
@@ -975,15 +1027,13 @@
     <w:rPrDefault>
       <w:rPr>
         <w:rFonts w:ascii="Liberation Serif" w:hAnsi="Liberation Serif" w:eastAsia="Noto Sans CJK SC Regular" w:cs="FreeSans"/>
-        <w:sz w:val="24"/>
+        <w:sz w:val="20"/>
         <w:szCs w:val="24"/>
         <w:lang w:val="en-US" w:eastAsia="zh-CN" w:bidi="hi-IN"/>
       </w:rPr>
     </w:rPrDefault>
     <w:pPrDefault>
-      <w:pPr>
-        <w:widowControl/>
-      </w:pPr>
+      <w:pPr/>
     </w:pPrDefault>
   </w:docDefaults>
   <w:style w:type="paragraph" w:styleId="Normal">
@@ -991,10 +1041,12 @@
     <w:qFormat/>
     <w:pPr>
       <w:widowControl/>
+      <w:bidi w:val="0"/>
+      <w:jc w:val="left"/>
     </w:pPr>
     <w:rPr>
       <w:rFonts w:ascii="Liberation Serif" w:hAnsi="Liberation Serif" w:eastAsia="Noto Sans CJK SC Regular" w:cs="FreeSans"/>
-      <w:color w:val="auto"/>
+      <w:color w:val="00000A"/>
       <w:sz w:val="24"/>
       <w:szCs w:val="24"/>
       <w:lang w:val="en-US" w:eastAsia="zh-CN" w:bidi="hi-IN"/>

</xml_diff>

<commit_message>
almost finished hw 5:
</commit_message>
<xml_diff>
--- a/wireshark/hw5.docx
+++ b/wireshark/hw5.docx
@@ -68,7 +68,6 @@
       </w:pPr>
       <w:r>
         <w:rPr/>
-        <w:tab/>
         <w:t>By extracting the information of each packet’s MAC address, there were 2 Manufacturers: Matsushi Avionics System Coroporation and Apple. And By extracting the information of HTTP packet’s, the companies such as Cloudflare,inc, Kakao Company, Time Warner Cable appeared. From the TCP packets, Facebook, Inc, Google, Inc, Hurricane Electric, inc, Amazon appeared.</w:t>
       </w:r>
     </w:p>
@@ -79,11 +78,16 @@
       </w:pPr>
       <w:r>
         <w:rPr/>
-        <w:t>Potential devices that were captured in this pcap file may be a laptop</w:t>
-      </w:r>
-      <w:r>
-        <w:rPr/>
-        <w:t>s or desktops.</w:t>
+        <w:t>Potential devices that were captured in this pcap file may be a laptops or desktops.</w:t>
+      </w:r>
+    </w:p>
+    <w:p>
+      <w:pPr>
+        <w:pStyle w:val="Normal"/>
+        <w:rPr/>
+      </w:pPr>
+      <w:r>
+        <w:rPr/>
       </w:r>
     </w:p>
     <w:p>
@@ -103,12 +107,7 @@
       </w:pPr>
       <w:r>
         <w:rPr/>
-        <w:tab/>
-        <w:t xml:space="preserve">TCP packets from a variety of sources such as 45.33.49.119, 103.246.57.52,  or 104.16.107.204 to 172.19.248.98 was sent from [Source GeoIP: Absecon, NJ, AS6939 Hurricane Electric, Inc., United States, 39.489899, -74.477303], [Source GeoIP: Jeju, 01, AS10158 KAKACO, Korea, Republic of, 33.509701, 126.521896], [Source GeoIP: San Francisco, CA, AS13335 CloudFlare, Inc., United States, 37.769699, -122.393303] and the destination geoIP is unknown. </w:t>
-      </w:r>
-      <w:r>
-        <w:rPr/>
-        <w:t>Also, by looking up some of the IP addresses, UB, Google, Akamai Technologies, Facebook, Skype, Microsoft, Daum, etc appeared.</w:t>
+        <w:t>TCP packets from a variety of sources such as 45.33.49.119, 103.246.57.52,  or 104.16.107.204 to 172.19.248.98 was sent from [Source GeoIP: Absecon, NJ, AS6939 Hurricane Electric, Inc., United States, 39.489899, -74.477303], [Source GeoIP: Jeju, 01, AS10158 KAKACO, Korea, Republic of, 33.509701, 126.521896], [Source GeoIP: San Francisco, CA, AS13335 CloudFlare, Inc., United States, 37.769699, -122.393303] and the destination geoIP is unknown. Also, by looking up some of the IP addresses, UB, Google, Akamai Technologies, Facebook, Skype, Microsoft, Daum, etc appeared.</w:t>
       </w:r>
     </w:p>
     <w:p>
@@ -134,7 +133,7 @@
       <w:tblPr>
         <w:tblW w:w="9975" w:type="dxa"/>
         <w:jc w:val="left"/>
-        <w:tblInd w:w="50" w:type="dxa"/>
+        <w:tblInd w:w="47" w:type="dxa"/>
         <w:tblBorders>
           <w:top w:val="single" w:sz="2" w:space="0" w:color="000001"/>
           <w:left w:val="single" w:sz="2" w:space="0" w:color="000001"/>
@@ -143,31 +142,31 @@
         </w:tblBorders>
         <w:tblCellMar>
           <w:top w:w="55" w:type="dxa"/>
-          <w:left w:w="48" w:type="dxa"/>
+          <w:left w:w="45" w:type="dxa"/>
           <w:bottom w:w="55" w:type="dxa"/>
           <w:right w:w="55" w:type="dxa"/>
         </w:tblCellMar>
       </w:tblPr>
       <w:tblGrid>
-        <w:gridCol w:w="1258"/>
-        <w:gridCol w:w="4682"/>
-        <w:gridCol w:w="2518"/>
-        <w:gridCol w:w="1516"/>
+        <w:gridCol w:w="1257"/>
+        <w:gridCol w:w="4683"/>
+        <w:gridCol w:w="2517"/>
+        <w:gridCol w:w="1517"/>
       </w:tblGrid>
       <w:tr>
         <w:trPr/>
         <w:tc>
           <w:tcPr>
-            <w:tcW w:w="1258" w:type="dxa"/>
-            <w:tcBorders>
-              <w:top w:val="single" w:sz="2" w:space="0" w:color="000001"/>
-              <w:left w:val="single" w:sz="2" w:space="0" w:color="000001"/>
-              <w:bottom w:val="single" w:sz="2" w:space="0" w:color="000001"/>
-              <w:insideH w:val="single" w:sz="2" w:space="0" w:color="000001"/>
-            </w:tcBorders>
-            <w:shd w:fill="auto" w:val="clear"/>
-            <w:tcMar>
-              <w:left w:w="48" w:type="dxa"/>
+            <w:tcW w:w="1257" w:type="dxa"/>
+            <w:tcBorders>
+              <w:top w:val="single" w:sz="2" w:space="0" w:color="000001"/>
+              <w:left w:val="single" w:sz="2" w:space="0" w:color="000001"/>
+              <w:bottom w:val="single" w:sz="2" w:space="0" w:color="000001"/>
+              <w:insideH w:val="single" w:sz="2" w:space="0" w:color="000001"/>
+            </w:tcBorders>
+            <w:shd w:fill="auto" w:val="clear"/>
+            <w:tcMar>
+              <w:left w:w="45" w:type="dxa"/>
             </w:tcMar>
           </w:tcPr>
           <w:p>
@@ -183,16 +182,16 @@
         </w:tc>
         <w:tc>
           <w:tcPr>
-            <w:tcW w:w="4682" w:type="dxa"/>
-            <w:tcBorders>
-              <w:top w:val="single" w:sz="2" w:space="0" w:color="000001"/>
-              <w:left w:val="single" w:sz="2" w:space="0" w:color="000001"/>
-              <w:bottom w:val="single" w:sz="2" w:space="0" w:color="000001"/>
-              <w:insideH w:val="single" w:sz="2" w:space="0" w:color="000001"/>
-            </w:tcBorders>
-            <w:shd w:fill="auto" w:val="clear"/>
-            <w:tcMar>
-              <w:left w:w="48" w:type="dxa"/>
+            <w:tcW w:w="4683" w:type="dxa"/>
+            <w:tcBorders>
+              <w:top w:val="single" w:sz="2" w:space="0" w:color="000001"/>
+              <w:left w:val="single" w:sz="2" w:space="0" w:color="000001"/>
+              <w:bottom w:val="single" w:sz="2" w:space="0" w:color="000001"/>
+              <w:insideH w:val="single" w:sz="2" w:space="0" w:color="000001"/>
+            </w:tcBorders>
+            <w:shd w:fill="auto" w:val="clear"/>
+            <w:tcMar>
+              <w:left w:w="45" w:type="dxa"/>
             </w:tcMar>
           </w:tcPr>
           <w:p>
@@ -208,16 +207,16 @@
         </w:tc>
         <w:tc>
           <w:tcPr>
-            <w:tcW w:w="2518" w:type="dxa"/>
-            <w:tcBorders>
-              <w:top w:val="single" w:sz="2" w:space="0" w:color="000001"/>
-              <w:left w:val="single" w:sz="2" w:space="0" w:color="000001"/>
-              <w:bottom w:val="single" w:sz="2" w:space="0" w:color="000001"/>
-              <w:insideH w:val="single" w:sz="2" w:space="0" w:color="000001"/>
-            </w:tcBorders>
-            <w:shd w:fill="auto" w:val="clear"/>
-            <w:tcMar>
-              <w:left w:w="48" w:type="dxa"/>
+            <w:tcW w:w="2517" w:type="dxa"/>
+            <w:tcBorders>
+              <w:top w:val="single" w:sz="2" w:space="0" w:color="000001"/>
+              <w:left w:val="single" w:sz="2" w:space="0" w:color="000001"/>
+              <w:bottom w:val="single" w:sz="2" w:space="0" w:color="000001"/>
+              <w:insideH w:val="single" w:sz="2" w:space="0" w:color="000001"/>
+            </w:tcBorders>
+            <w:shd w:fill="auto" w:val="clear"/>
+            <w:tcMar>
+              <w:left w:w="45" w:type="dxa"/>
             </w:tcMar>
           </w:tcPr>
           <w:p>
@@ -233,7 +232,7 @@
         </w:tc>
         <w:tc>
           <w:tcPr>
-            <w:tcW w:w="1516" w:type="dxa"/>
+            <w:tcW w:w="1517" w:type="dxa"/>
             <w:tcBorders>
               <w:top w:val="single" w:sz="2" w:space="0" w:color="000001"/>
               <w:left w:val="single" w:sz="2" w:space="0" w:color="000001"/>
@@ -244,7 +243,7 @@
             </w:tcBorders>
             <w:shd w:fill="auto" w:val="clear"/>
             <w:tcMar>
-              <w:left w:w="48" w:type="dxa"/>
+              <w:left w:w="45" w:type="dxa"/>
             </w:tcMar>
           </w:tcPr>
           <w:p>
@@ -263,16 +262,16 @@
         <w:trPr/>
         <w:tc>
           <w:tcPr>
-            <w:tcW w:w="1258" w:type="dxa"/>
-            <w:tcBorders>
-              <w:top w:val="single" w:sz="2" w:space="0" w:color="000001"/>
-              <w:left w:val="single" w:sz="2" w:space="0" w:color="000001"/>
-              <w:bottom w:val="single" w:sz="2" w:space="0" w:color="000001"/>
-              <w:insideH w:val="single" w:sz="2" w:space="0" w:color="000001"/>
-            </w:tcBorders>
-            <w:shd w:fill="auto" w:val="clear"/>
-            <w:tcMar>
-              <w:left w:w="48" w:type="dxa"/>
+            <w:tcW w:w="1257" w:type="dxa"/>
+            <w:tcBorders>
+              <w:top w:val="single" w:sz="2" w:space="0" w:color="000001"/>
+              <w:left w:val="single" w:sz="2" w:space="0" w:color="000001"/>
+              <w:bottom w:val="single" w:sz="2" w:space="0" w:color="000001"/>
+              <w:insideH w:val="single" w:sz="2" w:space="0" w:color="000001"/>
+            </w:tcBorders>
+            <w:shd w:fill="auto" w:val="clear"/>
+            <w:tcMar>
+              <w:left w:w="45" w:type="dxa"/>
             </w:tcMar>
           </w:tcPr>
           <w:p>
@@ -288,16 +287,16 @@
         </w:tc>
         <w:tc>
           <w:tcPr>
-            <w:tcW w:w="4682" w:type="dxa"/>
-            <w:tcBorders>
-              <w:top w:val="single" w:sz="2" w:space="0" w:color="000001"/>
-              <w:left w:val="single" w:sz="2" w:space="0" w:color="000001"/>
-              <w:bottom w:val="single" w:sz="2" w:space="0" w:color="000001"/>
-              <w:insideH w:val="single" w:sz="2" w:space="0" w:color="000001"/>
-            </w:tcBorders>
-            <w:shd w:fill="auto" w:val="clear"/>
-            <w:tcMar>
-              <w:left w:w="48" w:type="dxa"/>
+            <w:tcW w:w="4683" w:type="dxa"/>
+            <w:tcBorders>
+              <w:top w:val="single" w:sz="2" w:space="0" w:color="000001"/>
+              <w:left w:val="single" w:sz="2" w:space="0" w:color="000001"/>
+              <w:bottom w:val="single" w:sz="2" w:space="0" w:color="000001"/>
+              <w:insideH w:val="single" w:sz="2" w:space="0" w:color="000001"/>
+            </w:tcBorders>
+            <w:shd w:fill="auto" w:val="clear"/>
+            <w:tcMar>
+              <w:left w:w="45" w:type="dxa"/>
             </w:tcMar>
           </w:tcPr>
           <w:p>
@@ -313,16 +312,16 @@
         </w:tc>
         <w:tc>
           <w:tcPr>
-            <w:tcW w:w="2518" w:type="dxa"/>
-            <w:tcBorders>
-              <w:top w:val="single" w:sz="2" w:space="0" w:color="000001"/>
-              <w:left w:val="single" w:sz="2" w:space="0" w:color="000001"/>
-              <w:bottom w:val="single" w:sz="2" w:space="0" w:color="000001"/>
-              <w:insideH w:val="single" w:sz="2" w:space="0" w:color="000001"/>
-            </w:tcBorders>
-            <w:shd w:fill="auto" w:val="clear"/>
-            <w:tcMar>
-              <w:left w:w="48" w:type="dxa"/>
+            <w:tcW w:w="2517" w:type="dxa"/>
+            <w:tcBorders>
+              <w:top w:val="single" w:sz="2" w:space="0" w:color="000001"/>
+              <w:left w:val="single" w:sz="2" w:space="0" w:color="000001"/>
+              <w:bottom w:val="single" w:sz="2" w:space="0" w:color="000001"/>
+              <w:insideH w:val="single" w:sz="2" w:space="0" w:color="000001"/>
+            </w:tcBorders>
+            <w:shd w:fill="auto" w:val="clear"/>
+            <w:tcMar>
+              <w:left w:w="45" w:type="dxa"/>
             </w:tcMar>
           </w:tcPr>
           <w:p>
@@ -338,7 +337,7 @@
         </w:tc>
         <w:tc>
           <w:tcPr>
-            <w:tcW w:w="1516" w:type="dxa"/>
+            <w:tcW w:w="1517" w:type="dxa"/>
             <w:tcBorders>
               <w:top w:val="single" w:sz="2" w:space="0" w:color="000001"/>
               <w:left w:val="single" w:sz="2" w:space="0" w:color="000001"/>
@@ -349,16 +348,17 @@
             </w:tcBorders>
             <w:shd w:fill="auto" w:val="clear"/>
             <w:tcMar>
-              <w:left w:w="48" w:type="dxa"/>
-            </w:tcMar>
-          </w:tcPr>
-          <w:p>
-            <w:pPr>
-              <w:pStyle w:val="TableContents"/>
-              <w:rPr/>
-            </w:pPr>
-            <w:r>
-              <w:rPr/>
+              <w:left w:w="45" w:type="dxa"/>
+            </w:tcMar>
+          </w:tcPr>
+          <w:p>
+            <w:pPr>
+              <w:pStyle w:val="TableContents"/>
+              <w:rPr/>
+            </w:pPr>
+            <w:r>
+              <w:rPr/>
+              <w:t>Communication between 2 network devices</w:t>
             </w:r>
           </w:p>
         </w:tc>
@@ -367,16 +367,16 @@
         <w:trPr/>
         <w:tc>
           <w:tcPr>
-            <w:tcW w:w="1258" w:type="dxa"/>
-            <w:tcBorders>
-              <w:top w:val="single" w:sz="2" w:space="0" w:color="000001"/>
-              <w:left w:val="single" w:sz="2" w:space="0" w:color="000001"/>
-              <w:bottom w:val="single" w:sz="2" w:space="0" w:color="000001"/>
-              <w:insideH w:val="single" w:sz="2" w:space="0" w:color="000001"/>
-            </w:tcBorders>
-            <w:shd w:fill="auto" w:val="clear"/>
-            <w:tcMar>
-              <w:left w:w="48" w:type="dxa"/>
+            <w:tcW w:w="1257" w:type="dxa"/>
+            <w:tcBorders>
+              <w:top w:val="single" w:sz="2" w:space="0" w:color="000001"/>
+              <w:left w:val="single" w:sz="2" w:space="0" w:color="000001"/>
+              <w:bottom w:val="single" w:sz="2" w:space="0" w:color="000001"/>
+              <w:insideH w:val="single" w:sz="2" w:space="0" w:color="000001"/>
+            </w:tcBorders>
+            <w:shd w:fill="auto" w:val="clear"/>
+            <w:tcMar>
+              <w:left w:w="45" w:type="dxa"/>
             </w:tcMar>
           </w:tcPr>
           <w:p>
@@ -392,16 +392,16 @@
         </w:tc>
         <w:tc>
           <w:tcPr>
-            <w:tcW w:w="4682" w:type="dxa"/>
-            <w:tcBorders>
-              <w:top w:val="single" w:sz="2" w:space="0" w:color="000001"/>
-              <w:left w:val="single" w:sz="2" w:space="0" w:color="000001"/>
-              <w:bottom w:val="single" w:sz="2" w:space="0" w:color="000001"/>
-              <w:insideH w:val="single" w:sz="2" w:space="0" w:color="000001"/>
-            </w:tcBorders>
-            <w:shd w:fill="auto" w:val="clear"/>
-            <w:tcMar>
-              <w:left w:w="48" w:type="dxa"/>
+            <w:tcW w:w="4683" w:type="dxa"/>
+            <w:tcBorders>
+              <w:top w:val="single" w:sz="2" w:space="0" w:color="000001"/>
+              <w:left w:val="single" w:sz="2" w:space="0" w:color="000001"/>
+              <w:bottom w:val="single" w:sz="2" w:space="0" w:color="000001"/>
+              <w:insideH w:val="single" w:sz="2" w:space="0" w:color="000001"/>
+            </w:tcBorders>
+            <w:shd w:fill="auto" w:val="clear"/>
+            <w:tcMar>
+              <w:left w:w="45" w:type="dxa"/>
             </w:tcMar>
           </w:tcPr>
           <w:p>
@@ -417,16 +417,16 @@
         </w:tc>
         <w:tc>
           <w:tcPr>
-            <w:tcW w:w="2518" w:type="dxa"/>
-            <w:tcBorders>
-              <w:top w:val="single" w:sz="2" w:space="0" w:color="000001"/>
-              <w:left w:val="single" w:sz="2" w:space="0" w:color="000001"/>
-              <w:bottom w:val="single" w:sz="2" w:space="0" w:color="000001"/>
-              <w:insideH w:val="single" w:sz="2" w:space="0" w:color="000001"/>
-            </w:tcBorders>
-            <w:shd w:fill="auto" w:val="clear"/>
-            <w:tcMar>
-              <w:left w:w="48" w:type="dxa"/>
+            <w:tcW w:w="2517" w:type="dxa"/>
+            <w:tcBorders>
+              <w:top w:val="single" w:sz="2" w:space="0" w:color="000001"/>
+              <w:left w:val="single" w:sz="2" w:space="0" w:color="000001"/>
+              <w:bottom w:val="single" w:sz="2" w:space="0" w:color="000001"/>
+              <w:insideH w:val="single" w:sz="2" w:space="0" w:color="000001"/>
+            </w:tcBorders>
+            <w:shd w:fill="auto" w:val="clear"/>
+            <w:tcMar>
+              <w:left w:w="45" w:type="dxa"/>
             </w:tcMar>
           </w:tcPr>
           <w:p>
@@ -442,7 +442,7 @@
         </w:tc>
         <w:tc>
           <w:tcPr>
-            <w:tcW w:w="1516" w:type="dxa"/>
+            <w:tcW w:w="1517" w:type="dxa"/>
             <w:tcBorders>
               <w:top w:val="single" w:sz="2" w:space="0" w:color="000001"/>
               <w:left w:val="single" w:sz="2" w:space="0" w:color="000001"/>
@@ -453,16 +453,17 @@
             </w:tcBorders>
             <w:shd w:fill="auto" w:val="clear"/>
             <w:tcMar>
-              <w:left w:w="48" w:type="dxa"/>
-            </w:tcMar>
-          </w:tcPr>
-          <w:p>
-            <w:pPr>
-              <w:pStyle w:val="TableContents"/>
-              <w:rPr/>
-            </w:pPr>
-            <w:r>
-              <w:rPr/>
+              <w:left w:w="45" w:type="dxa"/>
+            </w:tcMar>
+          </w:tcPr>
+          <w:p>
+            <w:pPr>
+              <w:pStyle w:val="TableContents"/>
+              <w:rPr/>
+            </w:pPr>
+            <w:r>
+              <w:rPr/>
+              <w:t>Convert an IP address into a physical address</w:t>
             </w:r>
           </w:p>
         </w:tc>
@@ -471,16 +472,16 @@
         <w:trPr/>
         <w:tc>
           <w:tcPr>
-            <w:tcW w:w="1258" w:type="dxa"/>
-            <w:tcBorders>
-              <w:top w:val="single" w:sz="2" w:space="0" w:color="000001"/>
-              <w:left w:val="single" w:sz="2" w:space="0" w:color="000001"/>
-              <w:bottom w:val="single" w:sz="2" w:space="0" w:color="000001"/>
-              <w:insideH w:val="single" w:sz="2" w:space="0" w:color="000001"/>
-            </w:tcBorders>
-            <w:shd w:fill="auto" w:val="clear"/>
-            <w:tcMar>
-              <w:left w:w="48" w:type="dxa"/>
+            <w:tcW w:w="1257" w:type="dxa"/>
+            <w:tcBorders>
+              <w:top w:val="single" w:sz="2" w:space="0" w:color="000001"/>
+              <w:left w:val="single" w:sz="2" w:space="0" w:color="000001"/>
+              <w:bottom w:val="single" w:sz="2" w:space="0" w:color="000001"/>
+              <w:insideH w:val="single" w:sz="2" w:space="0" w:color="000001"/>
+            </w:tcBorders>
+            <w:shd w:fill="auto" w:val="clear"/>
+            <w:tcMar>
+              <w:left w:w="45" w:type="dxa"/>
             </w:tcMar>
           </w:tcPr>
           <w:p>
@@ -496,16 +497,16 @@
         </w:tc>
         <w:tc>
           <w:tcPr>
-            <w:tcW w:w="4682" w:type="dxa"/>
-            <w:tcBorders>
-              <w:top w:val="single" w:sz="2" w:space="0" w:color="000001"/>
-              <w:left w:val="single" w:sz="2" w:space="0" w:color="000001"/>
-              <w:bottom w:val="single" w:sz="2" w:space="0" w:color="000001"/>
-              <w:insideH w:val="single" w:sz="2" w:space="0" w:color="000001"/>
-            </w:tcBorders>
-            <w:shd w:fill="auto" w:val="clear"/>
-            <w:tcMar>
-              <w:left w:w="48" w:type="dxa"/>
+            <w:tcW w:w="4683" w:type="dxa"/>
+            <w:tcBorders>
+              <w:top w:val="single" w:sz="2" w:space="0" w:color="000001"/>
+              <w:left w:val="single" w:sz="2" w:space="0" w:color="000001"/>
+              <w:bottom w:val="single" w:sz="2" w:space="0" w:color="000001"/>
+              <w:insideH w:val="single" w:sz="2" w:space="0" w:color="000001"/>
+            </w:tcBorders>
+            <w:shd w:fill="auto" w:val="clear"/>
+            <w:tcMar>
+              <w:left w:w="45" w:type="dxa"/>
             </w:tcMar>
           </w:tcPr>
           <w:p>
@@ -521,16 +522,16 @@
         </w:tc>
         <w:tc>
           <w:tcPr>
-            <w:tcW w:w="2518" w:type="dxa"/>
-            <w:tcBorders>
-              <w:top w:val="single" w:sz="2" w:space="0" w:color="000001"/>
-              <w:left w:val="single" w:sz="2" w:space="0" w:color="000001"/>
-              <w:bottom w:val="single" w:sz="2" w:space="0" w:color="000001"/>
-              <w:insideH w:val="single" w:sz="2" w:space="0" w:color="000001"/>
-            </w:tcBorders>
-            <w:shd w:fill="auto" w:val="clear"/>
-            <w:tcMar>
-              <w:left w:w="48" w:type="dxa"/>
+            <w:tcW w:w="2517" w:type="dxa"/>
+            <w:tcBorders>
+              <w:top w:val="single" w:sz="2" w:space="0" w:color="000001"/>
+              <w:left w:val="single" w:sz="2" w:space="0" w:color="000001"/>
+              <w:bottom w:val="single" w:sz="2" w:space="0" w:color="000001"/>
+              <w:insideH w:val="single" w:sz="2" w:space="0" w:color="000001"/>
+            </w:tcBorders>
+            <w:shd w:fill="auto" w:val="clear"/>
+            <w:tcMar>
+              <w:left w:w="45" w:type="dxa"/>
             </w:tcMar>
           </w:tcPr>
           <w:p>
@@ -546,7 +547,7 @@
         </w:tc>
         <w:tc>
           <w:tcPr>
-            <w:tcW w:w="1516" w:type="dxa"/>
+            <w:tcW w:w="1517" w:type="dxa"/>
             <w:tcBorders>
               <w:top w:val="single" w:sz="2" w:space="0" w:color="000001"/>
               <w:left w:val="single" w:sz="2" w:space="0" w:color="000001"/>
@@ -557,16 +558,17 @@
             </w:tcBorders>
             <w:shd w:fill="auto" w:val="clear"/>
             <w:tcMar>
-              <w:left w:w="48" w:type="dxa"/>
-            </w:tcMar>
-          </w:tcPr>
-          <w:p>
-            <w:pPr>
-              <w:pStyle w:val="TableContents"/>
-              <w:rPr/>
-            </w:pPr>
-            <w:r>
-              <w:rPr/>
+              <w:left w:w="45" w:type="dxa"/>
+            </w:tcMar>
+          </w:tcPr>
+          <w:p>
+            <w:pPr>
+              <w:pStyle w:val="TableContents"/>
+              <w:rPr/>
+            </w:pPr>
+            <w:r>
+              <w:rPr/>
+              <w:t>Data is sent from a browser to a website</w:t>
             </w:r>
           </w:p>
         </w:tc>
@@ -575,16 +577,16 @@
         <w:trPr/>
         <w:tc>
           <w:tcPr>
-            <w:tcW w:w="1258" w:type="dxa"/>
-            <w:tcBorders>
-              <w:top w:val="single" w:sz="2" w:space="0" w:color="000001"/>
-              <w:left w:val="single" w:sz="2" w:space="0" w:color="000001"/>
-              <w:bottom w:val="single" w:sz="2" w:space="0" w:color="000001"/>
-              <w:insideH w:val="single" w:sz="2" w:space="0" w:color="000001"/>
-            </w:tcBorders>
-            <w:shd w:fill="auto" w:val="clear"/>
-            <w:tcMar>
-              <w:left w:w="48" w:type="dxa"/>
+            <w:tcW w:w="1257" w:type="dxa"/>
+            <w:tcBorders>
+              <w:top w:val="single" w:sz="2" w:space="0" w:color="000001"/>
+              <w:left w:val="single" w:sz="2" w:space="0" w:color="000001"/>
+              <w:bottom w:val="single" w:sz="2" w:space="0" w:color="000001"/>
+              <w:insideH w:val="single" w:sz="2" w:space="0" w:color="000001"/>
+            </w:tcBorders>
+            <w:shd w:fill="auto" w:val="clear"/>
+            <w:tcMar>
+              <w:left w:w="45" w:type="dxa"/>
             </w:tcMar>
           </w:tcPr>
           <w:p>
@@ -600,16 +602,16 @@
         </w:tc>
         <w:tc>
           <w:tcPr>
-            <w:tcW w:w="4682" w:type="dxa"/>
-            <w:tcBorders>
-              <w:top w:val="single" w:sz="2" w:space="0" w:color="000001"/>
-              <w:left w:val="single" w:sz="2" w:space="0" w:color="000001"/>
-              <w:bottom w:val="single" w:sz="2" w:space="0" w:color="000001"/>
-              <w:insideH w:val="single" w:sz="2" w:space="0" w:color="000001"/>
-            </w:tcBorders>
-            <w:shd w:fill="auto" w:val="clear"/>
-            <w:tcMar>
-              <w:left w:w="48" w:type="dxa"/>
+            <w:tcW w:w="4683" w:type="dxa"/>
+            <w:tcBorders>
+              <w:top w:val="single" w:sz="2" w:space="0" w:color="000001"/>
+              <w:left w:val="single" w:sz="2" w:space="0" w:color="000001"/>
+              <w:bottom w:val="single" w:sz="2" w:space="0" w:color="000001"/>
+              <w:insideH w:val="single" w:sz="2" w:space="0" w:color="000001"/>
+            </w:tcBorders>
+            <w:shd w:fill="auto" w:val="clear"/>
+            <w:tcMar>
+              <w:left w:w="45" w:type="dxa"/>
             </w:tcMar>
           </w:tcPr>
           <w:p>
@@ -625,16 +627,16 @@
         </w:tc>
         <w:tc>
           <w:tcPr>
-            <w:tcW w:w="2518" w:type="dxa"/>
-            <w:tcBorders>
-              <w:top w:val="single" w:sz="2" w:space="0" w:color="000001"/>
-              <w:left w:val="single" w:sz="2" w:space="0" w:color="000001"/>
-              <w:bottom w:val="single" w:sz="2" w:space="0" w:color="000001"/>
-              <w:insideH w:val="single" w:sz="2" w:space="0" w:color="000001"/>
-            </w:tcBorders>
-            <w:shd w:fill="auto" w:val="clear"/>
-            <w:tcMar>
-              <w:left w:w="48" w:type="dxa"/>
+            <w:tcW w:w="2517" w:type="dxa"/>
+            <w:tcBorders>
+              <w:top w:val="single" w:sz="2" w:space="0" w:color="000001"/>
+              <w:left w:val="single" w:sz="2" w:space="0" w:color="000001"/>
+              <w:bottom w:val="single" w:sz="2" w:space="0" w:color="000001"/>
+              <w:insideH w:val="single" w:sz="2" w:space="0" w:color="000001"/>
+            </w:tcBorders>
+            <w:shd w:fill="auto" w:val="clear"/>
+            <w:tcMar>
+              <w:left w:w="45" w:type="dxa"/>
             </w:tcMar>
           </w:tcPr>
           <w:p>
@@ -650,7 +652,7 @@
         </w:tc>
         <w:tc>
           <w:tcPr>
-            <w:tcW w:w="1516" w:type="dxa"/>
+            <w:tcW w:w="1517" w:type="dxa"/>
             <w:tcBorders>
               <w:top w:val="single" w:sz="2" w:space="0" w:color="000001"/>
               <w:left w:val="single" w:sz="2" w:space="0" w:color="000001"/>
@@ -661,16 +663,17 @@
             </w:tcBorders>
             <w:shd w:fill="auto" w:val="clear"/>
             <w:tcMar>
-              <w:left w:w="48" w:type="dxa"/>
-            </w:tcMar>
-          </w:tcPr>
-          <w:p>
-            <w:pPr>
-              <w:pStyle w:val="TableContents"/>
-              <w:rPr/>
-            </w:pPr>
-            <w:r>
-              <w:rPr/>
+              <w:left w:w="45" w:type="dxa"/>
+            </w:tcMar>
+          </w:tcPr>
+          <w:p>
+            <w:pPr>
+              <w:pStyle w:val="TableContents"/>
+              <w:rPr/>
+            </w:pPr>
+            <w:r>
+              <w:rPr/>
+              <w:t>Map a domain name with an IP address</w:t>
             </w:r>
           </w:p>
         </w:tc>
@@ -679,16 +682,16 @@
         <w:trPr/>
         <w:tc>
           <w:tcPr>
-            <w:tcW w:w="1258" w:type="dxa"/>
-            <w:tcBorders>
-              <w:top w:val="single" w:sz="2" w:space="0" w:color="000001"/>
-              <w:left w:val="single" w:sz="2" w:space="0" w:color="000001"/>
-              <w:bottom w:val="single" w:sz="2" w:space="0" w:color="000001"/>
-              <w:insideH w:val="single" w:sz="2" w:space="0" w:color="000001"/>
-            </w:tcBorders>
-            <w:shd w:fill="auto" w:val="clear"/>
-            <w:tcMar>
-              <w:left w:w="48" w:type="dxa"/>
+            <w:tcW w:w="1257" w:type="dxa"/>
+            <w:tcBorders>
+              <w:top w:val="single" w:sz="2" w:space="0" w:color="000001"/>
+              <w:left w:val="single" w:sz="2" w:space="0" w:color="000001"/>
+              <w:bottom w:val="single" w:sz="2" w:space="0" w:color="000001"/>
+              <w:insideH w:val="single" w:sz="2" w:space="0" w:color="000001"/>
+            </w:tcBorders>
+            <w:shd w:fill="auto" w:val="clear"/>
+            <w:tcMar>
+              <w:left w:w="45" w:type="dxa"/>
             </w:tcMar>
           </w:tcPr>
           <w:p>
@@ -704,16 +707,16 @@
         </w:tc>
         <w:tc>
           <w:tcPr>
-            <w:tcW w:w="4682" w:type="dxa"/>
-            <w:tcBorders>
-              <w:top w:val="single" w:sz="2" w:space="0" w:color="000001"/>
-              <w:left w:val="single" w:sz="2" w:space="0" w:color="000001"/>
-              <w:bottom w:val="single" w:sz="2" w:space="0" w:color="000001"/>
-              <w:insideH w:val="single" w:sz="2" w:space="0" w:color="000001"/>
-            </w:tcBorders>
-            <w:shd w:fill="auto" w:val="clear"/>
-            <w:tcMar>
-              <w:left w:w="48" w:type="dxa"/>
+            <w:tcW w:w="4683" w:type="dxa"/>
+            <w:tcBorders>
+              <w:top w:val="single" w:sz="2" w:space="0" w:color="000001"/>
+              <w:left w:val="single" w:sz="2" w:space="0" w:color="000001"/>
+              <w:bottom w:val="single" w:sz="2" w:space="0" w:color="000001"/>
+              <w:insideH w:val="single" w:sz="2" w:space="0" w:color="000001"/>
+            </w:tcBorders>
+            <w:shd w:fill="auto" w:val="clear"/>
+            <w:tcMar>
+              <w:left w:w="45" w:type="dxa"/>
             </w:tcMar>
           </w:tcPr>
           <w:p>
@@ -729,16 +732,16 @@
         </w:tc>
         <w:tc>
           <w:tcPr>
-            <w:tcW w:w="2518" w:type="dxa"/>
-            <w:tcBorders>
-              <w:top w:val="single" w:sz="2" w:space="0" w:color="000001"/>
-              <w:left w:val="single" w:sz="2" w:space="0" w:color="000001"/>
-              <w:bottom w:val="single" w:sz="2" w:space="0" w:color="000001"/>
-              <w:insideH w:val="single" w:sz="2" w:space="0" w:color="000001"/>
-            </w:tcBorders>
-            <w:shd w:fill="auto" w:val="clear"/>
-            <w:tcMar>
-              <w:left w:w="48" w:type="dxa"/>
+            <w:tcW w:w="2517" w:type="dxa"/>
+            <w:tcBorders>
+              <w:top w:val="single" w:sz="2" w:space="0" w:color="000001"/>
+              <w:left w:val="single" w:sz="2" w:space="0" w:color="000001"/>
+              <w:bottom w:val="single" w:sz="2" w:space="0" w:color="000001"/>
+              <w:insideH w:val="single" w:sz="2" w:space="0" w:color="000001"/>
+            </w:tcBorders>
+            <w:shd w:fill="auto" w:val="clear"/>
+            <w:tcMar>
+              <w:left w:w="45" w:type="dxa"/>
             </w:tcMar>
           </w:tcPr>
           <w:p>
@@ -754,7 +757,7 @@
         </w:tc>
         <w:tc>
           <w:tcPr>
-            <w:tcW w:w="1516" w:type="dxa"/>
+            <w:tcW w:w="1517" w:type="dxa"/>
             <w:tcBorders>
               <w:top w:val="single" w:sz="2" w:space="0" w:color="000001"/>
               <w:left w:val="single" w:sz="2" w:space="0" w:color="000001"/>
@@ -765,16 +768,17 @@
             </w:tcBorders>
             <w:shd w:fill="auto" w:val="clear"/>
             <w:tcMar>
-              <w:left w:w="48" w:type="dxa"/>
-            </w:tcMar>
-          </w:tcPr>
-          <w:p>
-            <w:pPr>
-              <w:pStyle w:val="TableContents"/>
-              <w:rPr/>
-            </w:pPr>
-            <w:r>
-              <w:rPr/>
+              <w:left w:w="45" w:type="dxa"/>
+            </w:tcMar>
+          </w:tcPr>
+          <w:p>
+            <w:pPr>
+              <w:pStyle w:val="TableContents"/>
+              <w:rPr/>
+            </w:pPr>
+            <w:r>
+              <w:rPr/>
+              <w:t>Error report on the network, such as network routes, packet loss.</w:t>
             </w:r>
           </w:p>
         </w:tc>
@@ -815,6 +819,15 @@
       </w:pPr>
       <w:r>
         <w:rPr/>
+      </w:r>
+    </w:p>
+    <w:p>
+      <w:pPr>
+        <w:pStyle w:val="Normal"/>
+        <w:rPr/>
+      </w:pPr>
+      <w:r>
+        <w:rPr/>
         <w:t>2.b)</w:t>
       </w:r>
     </w:p>
@@ -825,18 +838,21 @@
       </w:pPr>
       <w:r>
         <w:rPr/>
+        <w:t xml:space="preserve">2 corrupt packets from ICMP. 1493 corrupt TCP packets. This pcap file must have been captured over a wired Internet because the link type for each packet is Ethernet, </w:t>
+      </w:r>
+      <w:r>
+        <w:rPr/>
+        <w:t>and the number of lost packets is very small compared to the number of total packets in this file.</w:t>
+      </w:r>
+    </w:p>
+    <w:p>
+      <w:pPr>
+        <w:pStyle w:val="Normal"/>
+        <w:rPr/>
+      </w:pPr>
+      <w:r>
+        <w:rPr/>
         <w:tab/>
-        <w:t>2 corrupt packets from ICMP. 1493 corrupt TCP packets. This pcap file must have been captured over a wired Internet because the link type for each packet is Ethernet.</w:t>
-      </w:r>
-    </w:p>
-    <w:p>
-      <w:pPr>
-        <w:pStyle w:val="Normal"/>
-        <w:rPr/>
-      </w:pPr>
-      <w:r>
-        <w:rPr/>
-        <w:tab/>
       </w:r>
     </w:p>
     <w:p>
@@ -855,37 +871,91 @@
         <w:rPr/>
       </w:pPr>
       <w:r>
-        <w:rPr/>
-        <w:tab/>
-        <w:t>TCP: Source/Destination ports, Stream index, Sequence Number, ACK number.</w:t>
-      </w:r>
-    </w:p>
-    <w:p>
-      <w:pPr>
-        <w:pStyle w:val="Normal"/>
-        <w:rPr/>
-      </w:pPr>
-      <w:r>
-        <w:rPr/>
-        <w:tab/>
-        <w:t>ARP:Hardware Type, protocol type, hardware size, protocol size, MAC address.</w:t>
-      </w:r>
-    </w:p>
-    <w:p>
-      <w:pPr>
-        <w:pStyle w:val="Normal"/>
-        <w:rPr/>
-      </w:pPr>
-      <w:r>
-        <w:rPr/>
-        <w:tab/>
-      </w:r>
+        <w:rPr>
+          <w:b/>
+          <w:bCs/>
+        </w:rPr>
+        <w:t>TCP:</w:t>
+      </w:r>
+      <w:r>
+        <w:rPr/>
+        <w:t xml:space="preserve"> Source/Destination ports, Stream index, Sequence Number, ACK number, </w:t>
+      </w:r>
+      <w:r>
+        <w:rPr/>
+        <w:t>Flags</w:t>
+      </w:r>
+      <w:r>
+        <w:rPr/>
+        <w:t>.</w:t>
+      </w:r>
+    </w:p>
+    <w:p>
+      <w:pPr>
+        <w:pStyle w:val="Normal"/>
+        <w:rPr/>
+      </w:pPr>
+      <w:r>
+        <w:rPr/>
+      </w:r>
+    </w:p>
+    <w:p>
+      <w:pPr>
+        <w:pStyle w:val="Normal"/>
+        <w:rPr/>
+      </w:pPr>
+      <w:r>
+        <w:rPr>
+          <w:b/>
+          <w:bCs/>
+        </w:rPr>
+        <w:t>ARP</w:t>
+      </w:r>
+      <w:r>
+        <w:rPr/>
+        <w:t>:Hardware Type, protocol type, hardware size, protocol size, MAC/</w:t>
+      </w:r>
+      <w:r>
+        <w:rPr/>
+        <w:t>IP</w:t>
+      </w:r>
+      <w:r>
+        <w:rPr/>
+        <w:t xml:space="preserve"> address </w:t>
+      </w:r>
+      <w:r>
+        <w:rPr/>
+        <w:t>of sender/target</w:t>
+      </w:r>
+      <w:r>
+        <w:rPr/>
+        <w:t>.</w:t>
+      </w:r>
+    </w:p>
+    <w:p>
+      <w:pPr>
+        <w:pStyle w:val="Normal"/>
+        <w:rPr/>
+      </w:pPr>
+      <w:r>
+        <w:rPr/>
+      </w:r>
+    </w:p>
+    <w:p>
+      <w:pPr>
+        <w:pStyle w:val="Normal"/>
+        <w:rPr/>
+      </w:pPr>
       <w:hyperlink r:id="rId2">
         <w:r>
           <w:rPr>
             <w:rStyle w:val="InternetLink"/>
+            <w:b/>
+            <w:bCs/>
+            <w:color w:val="000000"/>
+            <w:u w:val="none"/>
           </w:rPr>
-          <w:t xml:space="preserve">HTTP: </w:t>
+          <w:t>HTTP:</w:t>
         </w:r>
         <w:r>
           <w:rPr>
@@ -893,7 +963,15 @@
             <w:color w:val="000000"/>
             <w:u w:val="none"/>
           </w:rPr>
-          <w:t>Request</w:t>
+          <w:t xml:space="preserve"> R</w:t>
+        </w:r>
+        <w:r>
+          <w:rPr>
+            <w:rStyle w:val="InternetLink"/>
+            <w:color w:val="000000"/>
+            <w:u w:val="none"/>
+          </w:rPr>
+          <w:t>equest</w:t>
         </w:r>
       </w:hyperlink>
       <w:r>
@@ -905,29 +983,76 @@
       </w:r>
       <w:r>
         <w:rPr/>
-        <w:t>Version, Status Code, Response Phrase.</w:t>
-      </w:r>
-    </w:p>
-    <w:p>
-      <w:pPr>
-        <w:pStyle w:val="Normal"/>
-        <w:rPr/>
-      </w:pPr>
-      <w:r>
-        <w:rPr/>
-        <w:tab/>
-        <w:t>DNS: UDP, Response Time, Queries,</w:t>
-      </w:r>
-    </w:p>
-    <w:p>
-      <w:pPr>
-        <w:pStyle w:val="Normal"/>
-        <w:rPr/>
-      </w:pPr>
-      <w:r>
-        <w:rPr/>
-        <w:tab/>
-        <w:t>ICMP: Echo request, Checksum.</w:t>
+        <w:t>Version, Status Code, Response Phrase,</w:t>
+      </w:r>
+      <w:r>
+        <w:rPr/>
+        <w:t xml:space="preserve"> Host, Accept-Language, Accept-Encoding, X-Requested-With, Cookie.</w:t>
+      </w:r>
+    </w:p>
+    <w:p>
+      <w:pPr>
+        <w:pStyle w:val="Normal"/>
+        <w:rPr/>
+      </w:pPr>
+      <w:r>
+        <w:rPr/>
+        <w:t xml:space="preserve"> </w:t>
+      </w:r>
+    </w:p>
+    <w:p>
+      <w:pPr>
+        <w:pStyle w:val="Normal"/>
+        <w:rPr/>
+      </w:pPr>
+      <w:r>
+        <w:rPr>
+          <w:b/>
+          <w:bCs/>
+        </w:rPr>
+        <w:t>DNS</w:t>
+      </w:r>
+      <w:r>
+        <w:rPr/>
+        <w:t xml:space="preserve">: UDP, Response Time, Queries, </w:t>
+      </w:r>
+      <w:r>
+        <w:rPr/>
+        <w:t>Flags, Answers, Authoritative nameservers.</w:t>
+      </w:r>
+    </w:p>
+    <w:p>
+      <w:pPr>
+        <w:pStyle w:val="Normal"/>
+        <w:rPr/>
+      </w:pPr>
+      <w:r>
+        <w:rPr/>
+      </w:r>
+    </w:p>
+    <w:p>
+      <w:pPr>
+        <w:pStyle w:val="Normal"/>
+        <w:rPr/>
+      </w:pPr>
+      <w:r>
+        <w:rPr>
+          <w:b/>
+          <w:bCs/>
+        </w:rPr>
+        <w:t>ICMP:</w:t>
+      </w:r>
+      <w:r>
+        <w:rPr/>
+        <w:t xml:space="preserve"> </w:t>
+      </w:r>
+      <w:r>
+        <w:rPr/>
+        <w:t>Type,Code,Identifier,Sequence number</w:t>
+      </w:r>
+      <w:r>
+        <w:rPr/>
+        <w:t>, Checksum.</w:t>
       </w:r>
     </w:p>
     <w:p>
@@ -948,64 +1073,130 @@
         <w:rPr/>
         <w:t>3.b)</w:t>
         <w:tab/>
-        <w:t>TCP:</w:t>
-      </w:r>
-      <w:r>
-        <w:rPr/>
-        <w:t>Source/Destination port, Sequence number, Acknowledgement number, checksum, payload, etc.</w:t>
-      </w:r>
-    </w:p>
-    <w:p>
-      <w:pPr>
-        <w:pStyle w:val="Normal"/>
-        <w:rPr/>
-      </w:pPr>
-      <w:r>
-        <w:rPr/>
-        <w:tab/>
-        <w:t xml:space="preserve">IP: </w:t>
-      </w:r>
-      <w:r>
-        <w:rPr/>
-        <w:t>Source/Destination Address, Packet length, Time to live, IP protocol version, Transport layer protocol, and fragmentation info.</w:t>
-      </w:r>
-    </w:p>
-    <w:p>
-      <w:pPr>
-        <w:pStyle w:val="Normal"/>
-        <w:rPr/>
-      </w:pPr>
-      <w:r>
-        <w:rPr/>
-      </w:r>
-    </w:p>
-    <w:p>
-      <w:pPr>
-        <w:pStyle w:val="Normal"/>
-        <w:rPr/>
-      </w:pPr>
-      <w:r>
-        <w:rPr/>
-        <w:t xml:space="preserve">4.a) From the payload, we can extract information such as source/destination address or port, sequence number, acknowledgement number, etc. </w:t>
-      </w:r>
-    </w:p>
-    <w:p>
-      <w:pPr>
-        <w:pStyle w:val="Normal"/>
-        <w:rPr/>
-      </w:pPr>
-      <w:r>
-        <w:rPr/>
-      </w:r>
-    </w:p>
-    <w:p>
-      <w:pPr>
-        <w:pStyle w:val="Normal"/>
-        <w:rPr/>
-      </w:pPr>
-      <w:r>
-        <w:rPr/>
-        <w:t>4.b) The most captured protocol is TCP. TCP is about 96% of all the protocols in the pcap file given.</w:t>
+      </w:r>
+    </w:p>
+    <w:p>
+      <w:pPr>
+        <w:pStyle w:val="Normal"/>
+        <w:rPr/>
+      </w:pPr>
+      <w:r>
+        <w:rPr/>
+        <w:t>TCP:Source/Destination port, Sequence number, Acknowledgement number, checksum, payload, etc.</w:t>
+      </w:r>
+    </w:p>
+    <w:p>
+      <w:pPr>
+        <w:pStyle w:val="Normal"/>
+        <w:rPr/>
+      </w:pPr>
+      <w:r>
+        <w:rPr/>
+        <w:t>IP: Source/Destination Address, Packet length, Time to live, IP protocol version, Transport layer protocol, and fragmentation info.</w:t>
+      </w:r>
+    </w:p>
+    <w:p>
+      <w:pPr>
+        <w:pStyle w:val="Normal"/>
+        <w:rPr/>
+      </w:pPr>
+      <w:r>
+        <w:rPr/>
+        <w:t>DNS: Authoritative nameservers.</w:t>
+      </w:r>
+    </w:p>
+    <w:p>
+      <w:pPr>
+        <w:pStyle w:val="Normal"/>
+        <w:rPr/>
+      </w:pPr>
+      <w:r>
+        <w:rPr/>
+      </w:r>
+    </w:p>
+    <w:p>
+      <w:pPr>
+        <w:pStyle w:val="Normal"/>
+        <w:rPr/>
+      </w:pPr>
+      <w:r>
+        <w:rPr/>
+        <w:t xml:space="preserve">4.a) </w:t>
+      </w:r>
+    </w:p>
+    <w:p>
+      <w:pPr>
+        <w:pStyle w:val="Normal"/>
+        <w:rPr/>
+      </w:pPr>
+      <w:r>
+        <w:rPr/>
+        <w:t xml:space="preserve">From the payload, we can extract information such as source/destination address </w:t>
+      </w:r>
+      <w:r>
+        <w:rPr/>
+        <w:t>and/</w:t>
+      </w:r>
+      <w:r>
+        <w:rPr/>
+        <w:t xml:space="preserve">or port, sequence number, acknowledgement number </w:t>
+      </w:r>
+      <w:r>
+        <w:rPr/>
+        <w:t>and other contents of the data</w:t>
+      </w:r>
+      <w:r>
+        <w:rPr/>
+        <w:t xml:space="preserve">. </w:t>
+      </w:r>
+    </w:p>
+    <w:p>
+      <w:pPr>
+        <w:pStyle w:val="Normal"/>
+        <w:rPr/>
+      </w:pPr>
+      <w:r>
+        <w:rPr/>
+      </w:r>
+    </w:p>
+    <w:p>
+      <w:pPr>
+        <w:pStyle w:val="Normal"/>
+        <w:rPr/>
+      </w:pPr>
+      <w:r>
+        <w:rPr/>
+        <w:t xml:space="preserve">4.b) </w:t>
+      </w:r>
+    </w:p>
+    <w:p>
+      <w:pPr>
+        <w:pStyle w:val="Normal"/>
+        <w:rPr/>
+      </w:pPr>
+      <w:r>
+        <w:rPr/>
+        <w:t xml:space="preserve">By using a packet sniffer such as Wireshark, you are able to extract information that may be considered as private. You can use a filter for ip address, for example, ip.addr == 172.217.1.70, applying this filter would return all the packets and counts of those including the according ip address as either the source or destination. Another privacy value is using a filter to look up a packet with a url. For example, with a filter such as </w:t>
+      </w:r>
+      <w:bookmarkStart w:id="0" w:name="__DdeLink__221_1821638169"/>
+      <w:r>
+        <w:rPr/>
+        <w:t xml:space="preserve">‘http contains “google.com”’ or </w:t>
+      </w:r>
+      <w:bookmarkEnd w:id="0"/>
+      <w:r>
+        <w:rPr/>
+        <w:t>‘http contains “http://www.google.com”’  would return corresponding packets. These examples show how packet sniffers may capture packets and extract information about the source/destination address, what kind of data is being sent, etc.</w:t>
+      </w:r>
+    </w:p>
+    <w:p>
+      <w:pPr>
+        <w:pStyle w:val="Normal"/>
+        <w:rPr/>
+      </w:pPr>
+      <w:r>
+        <w:rPr/>
+        <w:t>The most captured protocol is TCP. TCP is about 96% of all the protocols in the pcap file given.</w:t>
       </w:r>
     </w:p>
     <w:sectPr>
@@ -1056,6 +1247,14 @@
     <w:name w:val="Internet Link"/>
     <w:rPr>
       <w:color w:val="000080"/>
+      <w:u w:val="single"/>
+      <w:lang w:val="zxx" w:eastAsia="zxx" w:bidi="zxx"/>
+    </w:rPr>
+  </w:style>
+  <w:style w:type="character" w:styleId="VisitedInternetLink">
+    <w:name w:val="Visited Internet Link"/>
+    <w:rPr>
+      <w:color w:val="800000"/>
       <w:u w:val="single"/>
       <w:lang w:val="zxx" w:eastAsia="zxx" w:bidi="zxx"/>
     </w:rPr>

</xml_diff>